<commit_message>
feat: add document for project
</commit_message>
<xml_diff>
--- a/documents/Ghi chú.docx
+++ b/documents/Ghi chú.docx
@@ -69,10 +69,10 @@
           <w:noProof/>
         </w:rPr>
         <w:drawing>
-          <wp:inline distT="0" distB="0" distL="0" distR="0" wp14:anchorId="343C721A" wp14:editId="4B5F7657">
-            <wp:extent cx="5943600" cy="5707380"/>
-            <wp:effectExtent l="0" t="0" r="0" b="7620"/>
-            <wp:docPr id="39" name="Picture 39" descr="Diagram&#10;&#10;Description automatically generated"/>
+          <wp:inline distT="0" distB="0" distL="0" distR="0" wp14:anchorId="2C951B6B" wp14:editId="2C4DFE7E">
+            <wp:extent cx="5943600" cy="5958205"/>
+            <wp:effectExtent l="0" t="0" r="0" b="4445"/>
+            <wp:docPr id="45" name="Picture 45" descr="Diagram&#10;&#10;Description automatically generated"/>
             <wp:cNvGraphicFramePr>
               <a:graphicFrameLocks xmlns:a="http://schemas.openxmlformats.org/drawingml/2006/main" noChangeAspect="1"/>
             </wp:cNvGraphicFramePr>
@@ -80,7 +80,7 @@
               <a:graphicData uri="http://schemas.openxmlformats.org/drawingml/2006/picture">
                 <pic:pic xmlns:pic="http://schemas.openxmlformats.org/drawingml/2006/picture">
                   <pic:nvPicPr>
-                    <pic:cNvPr id="39" name="Picture 39" descr="Diagram&#10;&#10;Description automatically generated"/>
+                    <pic:cNvPr id="45" name="Picture 45" descr="Diagram&#10;&#10;Description automatically generated"/>
                     <pic:cNvPicPr/>
                   </pic:nvPicPr>
                   <pic:blipFill>
@@ -92,7 +92,7 @@
                   <pic:spPr>
                     <a:xfrm>
                       <a:off x="0" y="0"/>
-                      <a:ext cx="5943600" cy="5707380"/>
+                      <a:ext cx="5943600" cy="5958205"/>
                     </a:xfrm>
                     <a:prstGeom prst="rect">
                       <a:avLst/>
@@ -276,6 +276,7 @@
           <w:sz w:val="26"/>
           <w:szCs w:val="26"/>
         </w:rPr>
+        <w:lastRenderedPageBreak/>
         <w:t>Requests:</w:t>
       </w:r>
     </w:p>
@@ -299,7 +300,6 @@
           <w:sz w:val="26"/>
           <w:szCs w:val="26"/>
         </w:rPr>
-        <w:lastRenderedPageBreak/>
         <w:t>GetExternalCall: Consumer1 -&gt; IdP -&gt; Ocelot -&gt; WebApi1 -&gt; WebApi2</w:t>
       </w:r>
     </w:p>
@@ -510,6 +510,7 @@
           <w:szCs w:val="26"/>
         </w:rPr>
       </w:pPr>
+      <w:proofErr w:type="spellStart"/>
       <w:r>
         <w:rPr>
           <w:rFonts w:ascii="Times New Roman" w:hAnsi="Times New Roman" w:cs="Times New Roman"/>
@@ -517,6 +518,51 @@
           <w:szCs w:val="26"/>
         </w:rPr>
         <w:t>Mssql</w:t>
+      </w:r>
+      <w:proofErr w:type="spellEnd"/>
+    </w:p>
+    <w:p>
+      <w:pPr>
+        <w:pStyle w:val="ListParagraph"/>
+        <w:numPr>
+          <w:ilvl w:val="1"/>
+          <w:numId w:val="2"/>
+        </w:numPr>
+        <w:rPr>
+          <w:rFonts w:ascii="Times New Roman" w:hAnsi="Times New Roman" w:cs="Times New Roman"/>
+          <w:sz w:val="26"/>
+          <w:szCs w:val="26"/>
+        </w:rPr>
+      </w:pPr>
+      <w:r>
+        <w:rPr>
+          <w:rFonts w:ascii="Times New Roman" w:hAnsi="Times New Roman" w:cs="Times New Roman"/>
+          <w:sz w:val="26"/>
+          <w:szCs w:val="26"/>
+        </w:rPr>
+        <w:t>Prometheus</w:t>
+      </w:r>
+    </w:p>
+    <w:p>
+      <w:pPr>
+        <w:pStyle w:val="ListParagraph"/>
+        <w:numPr>
+          <w:ilvl w:val="1"/>
+          <w:numId w:val="2"/>
+        </w:numPr>
+        <w:rPr>
+          <w:rFonts w:ascii="Times New Roman" w:hAnsi="Times New Roman" w:cs="Times New Roman"/>
+          <w:sz w:val="26"/>
+          <w:szCs w:val="26"/>
+        </w:rPr>
+      </w:pPr>
+      <w:r>
+        <w:rPr>
+          <w:rFonts w:ascii="Times New Roman" w:hAnsi="Times New Roman" w:cs="Times New Roman"/>
+          <w:sz w:val="26"/>
+          <w:szCs w:val="26"/>
+        </w:rPr>
+        <w:t>Grafana</w:t>
       </w:r>
     </w:p>
     <w:p>
@@ -3595,6 +3641,39 @@
     </w:p>
     <w:p>
       <w:pPr>
+        <w:pStyle w:val="Heading3"/>
+        <w:numPr>
+          <w:ilvl w:val="0"/>
+          <w:numId w:val="2"/>
+        </w:numPr>
+        <w:rPr>
+          <w:rFonts w:ascii="Times New Roman" w:hAnsi="Times New Roman" w:cs="Times New Roman"/>
+          <w:sz w:val="26"/>
+          <w:szCs w:val="26"/>
+        </w:rPr>
+      </w:pPr>
+      <w:r>
+        <w:rPr>
+          <w:rFonts w:ascii="Times New Roman" w:hAnsi="Times New Roman" w:cs="Times New Roman"/>
+          <w:sz w:val="26"/>
+          <w:szCs w:val="26"/>
+        </w:rPr>
+        <w:lastRenderedPageBreak/>
+        <w:t xml:space="preserve">Create metrics endpoint for </w:t>
+      </w:r>
+      <w:proofErr w:type="spellStart"/>
+      <w:r>
+        <w:rPr>
+          <w:rFonts w:ascii="Times New Roman" w:hAnsi="Times New Roman" w:cs="Times New Roman"/>
+          <w:sz w:val="26"/>
+          <w:szCs w:val="26"/>
+        </w:rPr>
+        <w:t>prometheus</w:t>
+      </w:r>
+      <w:proofErr w:type="spellEnd"/>
+    </w:p>
+    <w:p>
+      <w:pPr>
         <w:pStyle w:val="ListParagraph"/>
         <w:ind w:left="1080"/>
         <w:jc w:val="both"/>
@@ -3604,6 +3683,98 @@
           <w:szCs w:val="26"/>
         </w:rPr>
       </w:pPr>
+      <w:r>
+        <w:rPr>
+          <w:noProof/>
+        </w:rPr>
+        <w:drawing>
+          <wp:inline distT="0" distB="0" distL="0" distR="0" wp14:anchorId="03CDBB88" wp14:editId="06A015DE">
+            <wp:extent cx="2561905" cy="809524"/>
+            <wp:effectExtent l="0" t="0" r="0" b="0"/>
+            <wp:docPr id="46" name="Picture 46" descr="Text&#10;&#10;Description automatically generated"/>
+            <wp:cNvGraphicFramePr>
+              <a:graphicFrameLocks xmlns:a="http://schemas.openxmlformats.org/drawingml/2006/main" noChangeAspect="1"/>
+            </wp:cNvGraphicFramePr>
+            <a:graphic xmlns:a="http://schemas.openxmlformats.org/drawingml/2006/main">
+              <a:graphicData uri="http://schemas.openxmlformats.org/drawingml/2006/picture">
+                <pic:pic xmlns:pic="http://schemas.openxmlformats.org/drawingml/2006/picture">
+                  <pic:nvPicPr>
+                    <pic:cNvPr id="46" name="Picture 46" descr="Text&#10;&#10;Description automatically generated"/>
+                    <pic:cNvPicPr/>
+                  </pic:nvPicPr>
+                  <pic:blipFill>
+                    <a:blip r:embed="rId49"/>
+                    <a:stretch>
+                      <a:fillRect/>
+                    </a:stretch>
+                  </pic:blipFill>
+                  <pic:spPr>
+                    <a:xfrm>
+                      <a:off x="0" y="0"/>
+                      <a:ext cx="2561905" cy="809524"/>
+                    </a:xfrm>
+                    <a:prstGeom prst="rect">
+                      <a:avLst/>
+                    </a:prstGeom>
+                  </pic:spPr>
+                </pic:pic>
+              </a:graphicData>
+            </a:graphic>
+          </wp:inline>
+        </w:drawing>
+      </w:r>
+    </w:p>
+    <w:p>
+      <w:pPr>
+        <w:pStyle w:val="ListParagraph"/>
+        <w:ind w:left="1080"/>
+        <w:jc w:val="both"/>
+        <w:rPr>
+          <w:rFonts w:ascii="Times New Roman" w:hAnsi="Times New Roman" w:cs="Times New Roman"/>
+          <w:sz w:val="26"/>
+          <w:szCs w:val="26"/>
+        </w:rPr>
+      </w:pPr>
+      <w:r>
+        <w:rPr>
+          <w:noProof/>
+        </w:rPr>
+        <w:drawing>
+          <wp:inline distT="0" distB="0" distL="0" distR="0" wp14:anchorId="209DEE9E" wp14:editId="65D7EC4D">
+            <wp:extent cx="2123810" cy="533333"/>
+            <wp:effectExtent l="0" t="0" r="0" b="635"/>
+            <wp:docPr id="47" name="Picture 47" descr="Text&#10;&#10;Description automatically generated"/>
+            <wp:cNvGraphicFramePr>
+              <a:graphicFrameLocks xmlns:a="http://schemas.openxmlformats.org/drawingml/2006/main" noChangeAspect="1"/>
+            </wp:cNvGraphicFramePr>
+            <a:graphic xmlns:a="http://schemas.openxmlformats.org/drawingml/2006/main">
+              <a:graphicData uri="http://schemas.openxmlformats.org/drawingml/2006/picture">
+                <pic:pic xmlns:pic="http://schemas.openxmlformats.org/drawingml/2006/picture">
+                  <pic:nvPicPr>
+                    <pic:cNvPr id="47" name="Picture 47" descr="Text&#10;&#10;Description automatically generated"/>
+                    <pic:cNvPicPr/>
+                  </pic:nvPicPr>
+                  <pic:blipFill>
+                    <a:blip r:embed="rId50"/>
+                    <a:stretch>
+                      <a:fillRect/>
+                    </a:stretch>
+                  </pic:blipFill>
+                  <pic:spPr>
+                    <a:xfrm>
+                      <a:off x="0" y="0"/>
+                      <a:ext cx="2123810" cy="533333"/>
+                    </a:xfrm>
+                    <a:prstGeom prst="rect">
+                      <a:avLst/>
+                    </a:prstGeom>
+                  </pic:spPr>
+                </pic:pic>
+              </a:graphicData>
+            </a:graphic>
+          </wp:inline>
+        </w:drawing>
+      </w:r>
     </w:p>
     <w:p>
       <w:pPr>
@@ -3620,7 +3791,6 @@
         <w:rPr>
           <w:rFonts w:ascii="Times New Roman" w:hAnsi="Times New Roman" w:cs="Times New Roman"/>
         </w:rPr>
-        <w:lastRenderedPageBreak/>
         <w:t>Install software in Windows Server</w:t>
       </w:r>
     </w:p>
@@ -3644,6 +3814,24 @@
     </w:p>
     <w:p>
       <w:pPr>
+        <w:ind w:left="360"/>
+        <w:rPr>
+          <w:rFonts w:ascii="Times New Roman" w:hAnsi="Times New Roman" w:cs="Times New Roman"/>
+          <w:sz w:val="26"/>
+          <w:szCs w:val="26"/>
+        </w:rPr>
+      </w:pPr>
+      <w:r>
+        <w:rPr>
+          <w:rFonts w:ascii="Times New Roman" w:hAnsi="Times New Roman" w:cs="Times New Roman"/>
+          <w:sz w:val="26"/>
+          <w:szCs w:val="26"/>
+        </w:rPr>
+        <w:t>Download and install following GUI</w:t>
+      </w:r>
+    </w:p>
+    <w:p>
+      <w:pPr>
         <w:pStyle w:val="Heading2"/>
         <w:numPr>
           <w:ilvl w:val="1"/>
@@ -3662,6 +3850,16 @@
     </w:p>
     <w:p>
       <w:pPr>
+        <w:ind w:left="360"/>
+        <w:rPr>
+          <w:rFonts w:ascii="Times New Roman" w:hAnsi="Times New Roman" w:cs="Times New Roman"/>
+          <w:sz w:val="26"/>
+          <w:szCs w:val="26"/>
+        </w:rPr>
+      </w:pPr>
+    </w:p>
+    <w:p>
+      <w:pPr>
         <w:pStyle w:val="Heading2"/>
         <w:numPr>
           <w:ilvl w:val="1"/>
@@ -3680,6 +3878,70 @@
     </w:p>
     <w:p>
       <w:pPr>
+        <w:pStyle w:val="Heading4"/>
+        <w:numPr>
+          <w:ilvl w:val="2"/>
+          <w:numId w:val="3"/>
+        </w:numPr>
+        <w:rPr>
+          <w:rFonts w:ascii="Times New Roman" w:hAnsi="Times New Roman" w:cs="Times New Roman"/>
+          <w:sz w:val="26"/>
+          <w:szCs w:val="26"/>
+        </w:rPr>
+      </w:pPr>
+      <w:r>
+        <w:rPr>
+          <w:rFonts w:ascii="Times New Roman" w:hAnsi="Times New Roman" w:cs="Times New Roman"/>
+          <w:sz w:val="26"/>
+          <w:szCs w:val="26"/>
+        </w:rPr>
+        <w:t xml:space="preserve">Install </w:t>
+      </w:r>
+      <w:proofErr w:type="spellStart"/>
+      <w:r>
+        <w:rPr>
+          <w:rFonts w:ascii="Times New Roman" w:hAnsi="Times New Roman" w:cs="Times New Roman"/>
+          <w:sz w:val="26"/>
+          <w:szCs w:val="26"/>
+        </w:rPr>
+        <w:t>ElasticSearch</w:t>
+      </w:r>
+      <w:proofErr w:type="spellEnd"/>
+    </w:p>
+    <w:p>
+      <w:pPr>
+        <w:ind w:left="360"/>
+      </w:pPr>
+    </w:p>
+    <w:p>
+      <w:pPr>
+        <w:pStyle w:val="Heading4"/>
+        <w:numPr>
+          <w:ilvl w:val="2"/>
+          <w:numId w:val="3"/>
+        </w:numPr>
+        <w:rPr>
+          <w:rFonts w:ascii="Times New Roman" w:hAnsi="Times New Roman" w:cs="Times New Roman"/>
+          <w:sz w:val="26"/>
+          <w:szCs w:val="26"/>
+        </w:rPr>
+      </w:pPr>
+      <w:r>
+        <w:rPr>
+          <w:rFonts w:ascii="Times New Roman" w:hAnsi="Times New Roman" w:cs="Times New Roman"/>
+          <w:sz w:val="26"/>
+          <w:szCs w:val="26"/>
+        </w:rPr>
+        <w:t>Install Jaeger</w:t>
+      </w:r>
+    </w:p>
+    <w:p>
+      <w:pPr>
+        <w:ind w:left="360"/>
+      </w:pPr>
+    </w:p>
+    <w:p>
+      <w:pPr>
         <w:pStyle w:val="Heading2"/>
         <w:numPr>
           <w:ilvl w:val="1"/>
@@ -3710,6 +3972,11 @@
     </w:p>
     <w:p>
       <w:pPr>
+        <w:ind w:left="360"/>
+      </w:pPr>
+    </w:p>
+    <w:p>
+      <w:pPr>
         <w:pStyle w:val="Heading2"/>
         <w:numPr>
           <w:ilvl w:val="1"/>
@@ -3728,6 +3995,11 @@
     </w:p>
     <w:p>
       <w:pPr>
+        <w:ind w:left="360"/>
+      </w:pPr>
+    </w:p>
+    <w:p>
+      <w:pPr>
         <w:pStyle w:val="Heading2"/>
         <w:numPr>
           <w:ilvl w:val="1"/>
@@ -3741,32 +4013,390 @@
         <w:rPr>
           <w:rFonts w:ascii="Times New Roman" w:hAnsi="Times New Roman" w:cs="Times New Roman"/>
         </w:rPr>
-        <w:t xml:space="preserve">Install Ocelot, </w:t>
+        <w:t>Install Ocelot</w:t>
+      </w:r>
+    </w:p>
+    <w:p>
+      <w:pPr>
+        <w:ind w:left="360"/>
+        <w:rPr>
+          <w:rFonts w:ascii="Times New Roman" w:hAnsi="Times New Roman" w:cs="Times New Roman"/>
+          <w:sz w:val="26"/>
+          <w:szCs w:val="26"/>
+        </w:rPr>
+      </w:pPr>
+      <w:r>
+        <w:rPr>
+          <w:rFonts w:ascii="Times New Roman" w:hAnsi="Times New Roman" w:cs="Times New Roman"/>
+          <w:sz w:val="26"/>
+          <w:szCs w:val="26"/>
+        </w:rPr>
+        <w:t>Like all Asp.Net Core applications</w:t>
+      </w:r>
+    </w:p>
+    <w:p>
+      <w:pPr>
+        <w:pStyle w:val="Heading2"/>
+        <w:numPr>
+          <w:ilvl w:val="1"/>
+          <w:numId w:val="3"/>
+        </w:numPr>
+        <w:rPr>
+          <w:rFonts w:ascii="Times New Roman" w:hAnsi="Times New Roman" w:cs="Times New Roman"/>
+        </w:rPr>
+      </w:pPr>
+      <w:r>
+        <w:rPr>
+          <w:rFonts w:ascii="Times New Roman" w:hAnsi="Times New Roman" w:cs="Times New Roman"/>
+        </w:rPr>
+        <w:t xml:space="preserve">Install </w:t>
       </w:r>
       <w:proofErr w:type="spellStart"/>
       <w:r>
         <w:rPr>
           <w:rFonts w:ascii="Times New Roman" w:hAnsi="Times New Roman" w:cs="Times New Roman"/>
         </w:rPr>
+        <w:t>IdentityProvide</w:t>
+      </w:r>
+      <w:r>
+        <w:rPr>
+          <w:rFonts w:ascii="Times New Roman" w:hAnsi="Times New Roman" w:cs="Times New Roman"/>
+        </w:rPr>
+        <w:t>r</w:t>
+      </w:r>
+      <w:proofErr w:type="spellEnd"/>
+    </w:p>
+    <w:p>
+      <w:pPr>
+        <w:pStyle w:val="Heading4"/>
+        <w:numPr>
+          <w:ilvl w:val="2"/>
+          <w:numId w:val="3"/>
+        </w:numPr>
+        <w:rPr>
+          <w:rFonts w:ascii="Times New Roman" w:hAnsi="Times New Roman" w:cs="Times New Roman"/>
+          <w:sz w:val="26"/>
+          <w:szCs w:val="26"/>
+        </w:rPr>
+      </w:pPr>
+      <w:r>
+        <w:rPr>
+          <w:rFonts w:ascii="Times New Roman" w:hAnsi="Times New Roman" w:cs="Times New Roman"/>
+          <w:sz w:val="26"/>
+          <w:szCs w:val="26"/>
+        </w:rPr>
+        <w:t>Create Certificate and Install</w:t>
+      </w:r>
+    </w:p>
+    <w:p>
+      <w:pPr>
+        <w:ind w:left="360"/>
+        <w:rPr>
+          <w:rFonts w:ascii="Times New Roman" w:hAnsi="Times New Roman" w:cs="Times New Roman"/>
+          <w:sz w:val="26"/>
+          <w:szCs w:val="26"/>
+        </w:rPr>
+      </w:pPr>
+      <w:r>
+        <w:rPr>
+          <w:rFonts w:ascii="Times New Roman" w:hAnsi="Times New Roman" w:cs="Times New Roman"/>
+          <w:sz w:val="26"/>
+          <w:szCs w:val="26"/>
+        </w:rPr>
+        <w:t>docker run --rm -it -v /D/Work/</w:t>
+      </w:r>
+      <w:proofErr w:type="spellStart"/>
+      <w:r>
+        <w:rPr>
+          <w:rFonts w:ascii="Times New Roman" w:hAnsi="Times New Roman" w:cs="Times New Roman"/>
+          <w:sz w:val="26"/>
+          <w:szCs w:val="26"/>
+        </w:rPr>
+        <w:t>GeneratedCertificates</w:t>
+      </w:r>
+      <w:proofErr w:type="spellEnd"/>
+      <w:r>
+        <w:rPr>
+          <w:rFonts w:ascii="Times New Roman" w:hAnsi="Times New Roman" w:cs="Times New Roman"/>
+          <w:sz w:val="26"/>
+          <w:szCs w:val="26"/>
+        </w:rPr>
+        <w:t>:/work nginx bin/bash</w:t>
+      </w:r>
+    </w:p>
+    <w:p>
+      <w:pPr>
+        <w:ind w:left="360"/>
+        <w:rPr>
+          <w:rFonts w:ascii="Times New Roman" w:hAnsi="Times New Roman" w:cs="Times New Roman"/>
+          <w:sz w:val="26"/>
+          <w:szCs w:val="26"/>
+        </w:rPr>
+      </w:pPr>
+      <w:proofErr w:type="spellStart"/>
+      <w:r>
+        <w:rPr>
+          <w:rFonts w:ascii="Times New Roman" w:hAnsi="Times New Roman" w:cs="Times New Roman"/>
+          <w:sz w:val="26"/>
+          <w:szCs w:val="26"/>
+        </w:rPr>
+        <w:t>openssl</w:t>
+      </w:r>
+      <w:proofErr w:type="spellEnd"/>
+      <w:r>
+        <w:rPr>
+          <w:rFonts w:ascii="Times New Roman" w:hAnsi="Times New Roman" w:cs="Times New Roman"/>
+          <w:sz w:val="26"/>
+          <w:szCs w:val="26"/>
+        </w:rPr>
+        <w:t xml:space="preserve"> req -x509 -sha512 -</w:t>
+      </w:r>
+      <w:proofErr w:type="spellStart"/>
+      <w:r>
+        <w:rPr>
+          <w:rFonts w:ascii="Times New Roman" w:hAnsi="Times New Roman" w:cs="Times New Roman"/>
+          <w:sz w:val="26"/>
+          <w:szCs w:val="26"/>
+        </w:rPr>
+        <w:t>newkey</w:t>
+      </w:r>
+      <w:proofErr w:type="spellEnd"/>
+      <w:r>
+        <w:rPr>
+          <w:rFonts w:ascii="Times New Roman" w:hAnsi="Times New Roman" w:cs="Times New Roman"/>
+          <w:sz w:val="26"/>
+          <w:szCs w:val="26"/>
+        </w:rPr>
+        <w:t xml:space="preserve"> rsa:4096 -days 3650 -</w:t>
+      </w:r>
+      <w:proofErr w:type="spellStart"/>
+      <w:r>
+        <w:rPr>
+          <w:rFonts w:ascii="Times New Roman" w:hAnsi="Times New Roman" w:cs="Times New Roman"/>
+          <w:sz w:val="26"/>
+          <w:szCs w:val="26"/>
+        </w:rPr>
+        <w:t>keyout</w:t>
+      </w:r>
+      <w:proofErr w:type="spellEnd"/>
+      <w:r>
+        <w:rPr>
+          <w:rFonts w:ascii="Times New Roman" w:hAnsi="Times New Roman" w:cs="Times New Roman"/>
+          <w:sz w:val="26"/>
+          <w:szCs w:val="26"/>
+        </w:rPr>
+        <w:t xml:space="preserve"> /work/</w:t>
+      </w:r>
+      <w:proofErr w:type="spellStart"/>
+      <w:r>
+        <w:rPr>
+          <w:rFonts w:ascii="Times New Roman" w:hAnsi="Times New Roman" w:cs="Times New Roman"/>
+          <w:sz w:val="26"/>
+          <w:szCs w:val="26"/>
+        </w:rPr>
+        <w:t>crawler.key</w:t>
+      </w:r>
+      <w:proofErr w:type="spellEnd"/>
+      <w:r>
+        <w:rPr>
+          <w:rFonts w:ascii="Times New Roman" w:hAnsi="Times New Roman" w:cs="Times New Roman"/>
+          <w:sz w:val="26"/>
+          <w:szCs w:val="26"/>
+        </w:rPr>
+        <w:t xml:space="preserve"> -out /work/crawler.crt</w:t>
+      </w:r>
+    </w:p>
+    <w:p>
+      <w:pPr>
+        <w:ind w:left="360"/>
+        <w:rPr>
+          <w:rFonts w:ascii="Times New Roman" w:hAnsi="Times New Roman" w:cs="Times New Roman"/>
+          <w:sz w:val="26"/>
+          <w:szCs w:val="26"/>
+        </w:rPr>
+      </w:pPr>
+      <w:proofErr w:type="spellStart"/>
+      <w:r>
+        <w:rPr>
+          <w:rFonts w:ascii="Times New Roman" w:hAnsi="Times New Roman" w:cs="Times New Roman"/>
+          <w:sz w:val="26"/>
+          <w:szCs w:val="26"/>
+        </w:rPr>
+        <w:t>openssl</w:t>
+      </w:r>
+      <w:proofErr w:type="spellEnd"/>
+      <w:r>
+        <w:rPr>
+          <w:rFonts w:ascii="Times New Roman" w:hAnsi="Times New Roman" w:cs="Times New Roman"/>
+          <w:sz w:val="26"/>
+          <w:szCs w:val="26"/>
+        </w:rPr>
+        <w:t xml:space="preserve"> pkcs12 -</w:t>
+      </w:r>
+      <w:proofErr w:type="spellStart"/>
+      <w:r>
+        <w:rPr>
+          <w:rFonts w:ascii="Times New Roman" w:hAnsi="Times New Roman" w:cs="Times New Roman"/>
+          <w:sz w:val="26"/>
+          <w:szCs w:val="26"/>
+        </w:rPr>
+        <w:t>inkey</w:t>
+      </w:r>
+      <w:proofErr w:type="spellEnd"/>
+      <w:r>
+        <w:rPr>
+          <w:rFonts w:ascii="Times New Roman" w:hAnsi="Times New Roman" w:cs="Times New Roman"/>
+          <w:sz w:val="26"/>
+          <w:szCs w:val="26"/>
+        </w:rPr>
+        <w:t xml:space="preserve"> /work/</w:t>
+      </w:r>
+      <w:proofErr w:type="spellStart"/>
+      <w:r>
+        <w:rPr>
+          <w:rFonts w:ascii="Times New Roman" w:hAnsi="Times New Roman" w:cs="Times New Roman"/>
+          <w:sz w:val="26"/>
+          <w:szCs w:val="26"/>
+        </w:rPr>
+        <w:t>crawler.key</w:t>
+      </w:r>
+      <w:proofErr w:type="spellEnd"/>
+      <w:r>
+        <w:rPr>
+          <w:rFonts w:ascii="Times New Roman" w:hAnsi="Times New Roman" w:cs="Times New Roman"/>
+          <w:sz w:val="26"/>
+          <w:szCs w:val="26"/>
+        </w:rPr>
+        <w:t xml:space="preserve"> -in /work/crawler.crt -export -out /work/</w:t>
+      </w:r>
+      <w:proofErr w:type="spellStart"/>
+      <w:r>
+        <w:rPr>
+          <w:rFonts w:ascii="Times New Roman" w:hAnsi="Times New Roman" w:cs="Times New Roman"/>
+          <w:sz w:val="26"/>
+          <w:szCs w:val="26"/>
+        </w:rPr>
+        <w:t>crawler.pfx</w:t>
+      </w:r>
+      <w:proofErr w:type="spellEnd"/>
+    </w:p>
+    <w:p>
+      <w:pPr>
+        <w:pStyle w:val="Heading4"/>
+        <w:numPr>
+          <w:ilvl w:val="2"/>
+          <w:numId w:val="3"/>
+        </w:numPr>
+        <w:rPr>
+          <w:rFonts w:ascii="Times New Roman" w:hAnsi="Times New Roman" w:cs="Times New Roman"/>
+          <w:sz w:val="26"/>
+          <w:szCs w:val="26"/>
+        </w:rPr>
+      </w:pPr>
+      <w:r>
+        <w:rPr>
+          <w:rFonts w:ascii="Times New Roman" w:hAnsi="Times New Roman" w:cs="Times New Roman"/>
+          <w:sz w:val="26"/>
+          <w:szCs w:val="26"/>
+        </w:rPr>
+        <w:t xml:space="preserve">Install </w:t>
+      </w:r>
+      <w:proofErr w:type="spellStart"/>
+      <w:r>
+        <w:rPr>
+          <w:rFonts w:ascii="Times New Roman" w:hAnsi="Times New Roman" w:cs="Times New Roman"/>
+          <w:sz w:val="26"/>
+          <w:szCs w:val="26"/>
+        </w:rPr>
         <w:t>IdentityProvider</w:t>
       </w:r>
       <w:proofErr w:type="spellEnd"/>
       <w:r>
         <w:rPr>
           <w:rFonts w:ascii="Times New Roman" w:hAnsi="Times New Roman" w:cs="Times New Roman"/>
-        </w:rPr>
-        <w:t>…</w:t>
+          <w:sz w:val="26"/>
+          <w:szCs w:val="26"/>
+        </w:rPr>
+        <w:t xml:space="preserve"> and configure certificate</w:t>
       </w:r>
     </w:p>
     <w:p>
       <w:pPr>
         <w:ind w:left="360"/>
-      </w:pPr>
-      <w:r>
-        <w:t>Like all Asp.Net Core application</w:t>
-      </w:r>
-      <w:r>
-        <w:t>s</w:t>
+        <w:rPr>
+          <w:rFonts w:ascii="Times New Roman" w:hAnsi="Times New Roman" w:cs="Times New Roman"/>
+          <w:sz w:val="26"/>
+          <w:szCs w:val="26"/>
+        </w:rPr>
+      </w:pPr>
+      <w:proofErr w:type="spellStart"/>
+      <w:r>
+        <w:rPr>
+          <w:rFonts w:ascii="Times New Roman" w:hAnsi="Times New Roman" w:cs="Times New Roman"/>
+          <w:sz w:val="26"/>
+          <w:szCs w:val="26"/>
+        </w:rPr>
+        <w:t>IdentityProvider</w:t>
+      </w:r>
+      <w:proofErr w:type="spellEnd"/>
+      <w:r>
+        <w:rPr>
+          <w:rFonts w:ascii="Times New Roman" w:hAnsi="Times New Roman" w:cs="Times New Roman"/>
+          <w:sz w:val="26"/>
+          <w:szCs w:val="26"/>
+        </w:rPr>
+        <w:t xml:space="preserve"> can use certificate of host through thumbprint or use certificate file in local</w:t>
+      </w:r>
+    </w:p>
+    <w:p>
+      <w:pPr>
+        <w:ind w:left="360"/>
+        <w:rPr>
+          <w:rFonts w:ascii="Times New Roman" w:hAnsi="Times New Roman" w:cs="Times New Roman"/>
+          <w:sz w:val="26"/>
+          <w:szCs w:val="26"/>
+        </w:rPr>
+      </w:pPr>
+      <w:r>
+        <w:rPr>
+          <w:noProof/>
+        </w:rPr>
+        <w:lastRenderedPageBreak/>
+        <w:drawing>
+          <wp:inline distT="0" distB="0" distL="0" distR="0" wp14:anchorId="7B30173D" wp14:editId="7EF8734C">
+            <wp:extent cx="2647619" cy="1095238"/>
+            <wp:effectExtent l="0" t="0" r="635" b="0"/>
+            <wp:docPr id="39" name="Picture 39" descr="Text&#10;&#10;Description automatically generated"/>
+            <wp:cNvGraphicFramePr>
+              <a:graphicFrameLocks xmlns:a="http://schemas.openxmlformats.org/drawingml/2006/main" noChangeAspect="1"/>
+            </wp:cNvGraphicFramePr>
+            <a:graphic xmlns:a="http://schemas.openxmlformats.org/drawingml/2006/main">
+              <a:graphicData uri="http://schemas.openxmlformats.org/drawingml/2006/picture">
+                <pic:pic xmlns:pic="http://schemas.openxmlformats.org/drawingml/2006/picture">
+                  <pic:nvPicPr>
+                    <pic:cNvPr id="39" name="Picture 39" descr="Text&#10;&#10;Description automatically generated"/>
+                    <pic:cNvPicPr/>
+                  </pic:nvPicPr>
+                  <pic:blipFill>
+                    <a:blip r:embed="rId51"/>
+                    <a:stretch>
+                      <a:fillRect/>
+                    </a:stretch>
+                  </pic:blipFill>
+                  <pic:spPr>
+                    <a:xfrm>
+                      <a:off x="0" y="0"/>
+                      <a:ext cx="2647619" cy="1095238"/>
+                    </a:xfrm>
+                    <a:prstGeom prst="rect">
+                      <a:avLst/>
+                    </a:prstGeom>
+                  </pic:spPr>
+                </pic:pic>
+              </a:graphicData>
+            </a:graphic>
+          </wp:inline>
+        </w:drawing>
       </w:r>
     </w:p>
     <w:sectPr>
@@ -4612,6 +5242,28 @@
       <w:szCs w:val="24"/>
     </w:rPr>
   </w:style>
+  <w:style w:type="paragraph" w:styleId="Heading4">
+    <w:name w:val="heading 4"/>
+    <w:basedOn w:val="Normal"/>
+    <w:next w:val="Normal"/>
+    <w:link w:val="Heading4Char"/>
+    <w:uiPriority w:val="9"/>
+    <w:unhideWhenUsed/>
+    <w:qFormat/>
+    <w:rsid w:val="00593636"/>
+    <w:pPr>
+      <w:keepNext/>
+      <w:keepLines/>
+      <w:spacing w:before="40" w:after="0"/>
+      <w:outlineLvl w:val="3"/>
+    </w:pPr>
+    <w:rPr>
+      <w:rFonts w:asciiTheme="majorHAnsi" w:eastAsiaTheme="majorEastAsia" w:hAnsiTheme="majorHAnsi" w:cstheme="majorBidi"/>
+      <w:i/>
+      <w:iCs/>
+      <w:color w:val="2F5496" w:themeColor="accent1" w:themeShade="BF"/>
+    </w:rPr>
+  </w:style>
   <w:style w:type="character" w:default="1" w:styleId="DefaultParagraphFont">
     <w:name w:val="Default Paragraph Font"/>
     <w:uiPriority w:val="1"/>
@@ -4687,6 +5339,19 @@
       <w:color w:val="1F3763" w:themeColor="accent1" w:themeShade="7F"/>
       <w:sz w:val="24"/>
       <w:szCs w:val="24"/>
+    </w:rPr>
+  </w:style>
+  <w:style w:type="character" w:customStyle="1" w:styleId="Heading4Char">
+    <w:name w:val="Heading 4 Char"/>
+    <w:basedOn w:val="DefaultParagraphFont"/>
+    <w:link w:val="Heading4"/>
+    <w:uiPriority w:val="9"/>
+    <w:rsid w:val="00593636"/>
+    <w:rPr>
+      <w:rFonts w:asciiTheme="majorHAnsi" w:eastAsiaTheme="majorEastAsia" w:hAnsiTheme="majorHAnsi" w:cstheme="majorBidi"/>
+      <w:i/>
+      <w:iCs/>
+      <w:color w:val="2F5496" w:themeColor="accent1" w:themeShade="BF"/>
     </w:rPr>
   </w:style>
 </w:styles>

</xml_diff>

<commit_message>
feat: update document and some config
</commit_message>
<xml_diff>
--- a/documents/Ghi chú.docx
+++ b/documents/Ghi chú.docx
@@ -510,7 +510,6 @@
           <w:szCs w:val="26"/>
         </w:rPr>
       </w:pPr>
-      <w:proofErr w:type="spellStart"/>
       <w:r>
         <w:rPr>
           <w:rFonts w:ascii="Times New Roman" w:hAnsi="Times New Roman" w:cs="Times New Roman"/>
@@ -519,7 +518,6 @@
         </w:rPr>
         <w:t>Mssql</w:t>
       </w:r>
-      <w:proofErr w:type="spellEnd"/>
     </w:p>
     <w:p>
       <w:pPr>
@@ -2006,18 +2004,8 @@
           <w:sz w:val="26"/>
           <w:szCs w:val="26"/>
         </w:rPr>
-        <w:t xml:space="preserve">Verify with </w:t>
-      </w:r>
-      <w:proofErr w:type="spellStart"/>
-      <w:r>
-        <w:rPr>
-          <w:rFonts w:ascii="Times New Roman" w:hAnsi="Times New Roman" w:cs="Times New Roman"/>
-          <w:sz w:val="26"/>
-          <w:szCs w:val="26"/>
-        </w:rPr>
-        <w:t>IdentityProvider</w:t>
-      </w:r>
-      <w:proofErr w:type="spellEnd"/>
+        <w:t>Verify with IdentityProvider</w:t>
+      </w:r>
     </w:p>
     <w:p>
       <w:pPr>
@@ -2197,7 +2185,6 @@
         </w:rPr>
         <w:t xml:space="preserve">Configure </w:t>
       </w:r>
-      <w:proofErr w:type="spellStart"/>
       <w:r>
         <w:rPr>
           <w:rFonts w:ascii="Times New Roman" w:hAnsi="Times New Roman" w:cs="Times New Roman"/>
@@ -2206,7 +2193,6 @@
         </w:rPr>
         <w:t>Serilog</w:t>
       </w:r>
-      <w:proofErr w:type="spellEnd"/>
       <w:r>
         <w:rPr>
           <w:rFonts w:ascii="Times New Roman" w:hAnsi="Times New Roman" w:cs="Times New Roman"/>
@@ -2791,25 +2777,7 @@
           <w:sz w:val="26"/>
           <w:szCs w:val="26"/>
         </w:rPr>
-        <w:t xml:space="preserve">Configure </w:t>
-      </w:r>
-      <w:proofErr w:type="spellStart"/>
-      <w:r>
-        <w:rPr>
-          <w:rFonts w:ascii="Times New Roman" w:hAnsi="Times New Roman" w:cs="Times New Roman"/>
-          <w:sz w:val="26"/>
-          <w:szCs w:val="26"/>
-        </w:rPr>
-        <w:t>Serilog</w:t>
-      </w:r>
-      <w:proofErr w:type="spellEnd"/>
-      <w:r>
-        <w:rPr>
-          <w:rFonts w:ascii="Times New Roman" w:hAnsi="Times New Roman" w:cs="Times New Roman"/>
-          <w:sz w:val="26"/>
-          <w:szCs w:val="26"/>
-        </w:rPr>
-        <w:t xml:space="preserve"> into Seq</w:t>
+        <w:t>Configure Serilog into Seq</w:t>
       </w:r>
     </w:p>
     <w:p>
@@ -2948,18 +2916,8 @@
           <w:sz w:val="26"/>
           <w:szCs w:val="26"/>
         </w:rPr>
-        <w:t xml:space="preserve">Verify with </w:t>
-      </w:r>
-      <w:proofErr w:type="spellStart"/>
-      <w:r>
-        <w:rPr>
-          <w:rFonts w:ascii="Times New Roman" w:hAnsi="Times New Roman" w:cs="Times New Roman"/>
-          <w:sz w:val="26"/>
-          <w:szCs w:val="26"/>
-        </w:rPr>
-        <w:t>IdentityProvider</w:t>
-      </w:r>
-      <w:proofErr w:type="spellEnd"/>
+        <w:t>Verify with IdentityProvider</w:t>
+      </w:r>
     </w:p>
     <w:p>
       <w:pPr>
@@ -3659,18 +3617,8 @@
           <w:szCs w:val="26"/>
         </w:rPr>
         <w:lastRenderedPageBreak/>
-        <w:t xml:space="preserve">Create metrics endpoint for </w:t>
-      </w:r>
-      <w:proofErr w:type="spellStart"/>
-      <w:r>
-        <w:rPr>
-          <w:rFonts w:ascii="Times New Roman" w:hAnsi="Times New Roman" w:cs="Times New Roman"/>
-          <w:sz w:val="26"/>
-          <w:szCs w:val="26"/>
-        </w:rPr>
-        <w:t>prometheus</w:t>
-      </w:r>
-      <w:proofErr w:type="spellEnd"/>
+        <w:t>Create metrics endpoint for prometheus</w:t>
+      </w:r>
     </w:p>
     <w:p>
       <w:pPr>
@@ -3895,18 +3843,8 @@
           <w:sz w:val="26"/>
           <w:szCs w:val="26"/>
         </w:rPr>
-        <w:t xml:space="preserve">Install </w:t>
-      </w:r>
-      <w:proofErr w:type="spellStart"/>
-      <w:r>
-        <w:rPr>
-          <w:rFonts w:ascii="Times New Roman" w:hAnsi="Times New Roman" w:cs="Times New Roman"/>
-          <w:sz w:val="26"/>
-          <w:szCs w:val="26"/>
-        </w:rPr>
-        <w:t>ElasticSearch</w:t>
-      </w:r>
-      <w:proofErr w:type="spellEnd"/>
+        <w:t>Install ElasticSearch</w:t>
+      </w:r>
     </w:p>
     <w:p>
       <w:pPr>
@@ -4049,14 +3987,7 @@
         <w:rPr>
           <w:rFonts w:ascii="Times New Roman" w:hAnsi="Times New Roman" w:cs="Times New Roman"/>
         </w:rPr>
-        <w:t xml:space="preserve">Install </w:t>
-      </w:r>
-      <w:proofErr w:type="spellStart"/>
-      <w:r>
-        <w:rPr>
-          <w:rFonts w:ascii="Times New Roman" w:hAnsi="Times New Roman" w:cs="Times New Roman"/>
-        </w:rPr>
-        <w:t>IdentityProvide</w:t>
+        <w:t>Install IdentityProvide</w:t>
       </w:r>
       <w:r>
         <w:rPr>
@@ -4064,7 +3995,6 @@
         </w:rPr>
         <w:t>r</w:t>
       </w:r>
-      <w:proofErr w:type="spellEnd"/>
     </w:p>
     <w:p>
       <w:pPr>
@@ -4103,25 +4033,7 @@
           <w:sz w:val="26"/>
           <w:szCs w:val="26"/>
         </w:rPr>
-        <w:t>docker run --rm -it -v /D/Work/</w:t>
-      </w:r>
-      <w:proofErr w:type="spellStart"/>
-      <w:r>
-        <w:rPr>
-          <w:rFonts w:ascii="Times New Roman" w:hAnsi="Times New Roman" w:cs="Times New Roman"/>
-          <w:sz w:val="26"/>
-          <w:szCs w:val="26"/>
-        </w:rPr>
-        <w:t>GeneratedCertificates</w:t>
-      </w:r>
-      <w:proofErr w:type="spellEnd"/>
-      <w:r>
-        <w:rPr>
-          <w:rFonts w:ascii="Times New Roman" w:hAnsi="Times New Roman" w:cs="Times New Roman"/>
-          <w:sz w:val="26"/>
-          <w:szCs w:val="26"/>
-        </w:rPr>
-        <w:t>:/work nginx bin/bash</w:t>
+        <w:t>docker run --rm -it -v /D/Work/GeneratedCertificates:/work nginx bin/bash</w:t>
       </w:r>
     </w:p>
     <w:p>
@@ -4133,77 +4045,13 @@
           <w:szCs w:val="26"/>
         </w:rPr>
       </w:pPr>
-      <w:proofErr w:type="spellStart"/>
-      <w:r>
-        <w:rPr>
-          <w:rFonts w:ascii="Times New Roman" w:hAnsi="Times New Roman" w:cs="Times New Roman"/>
-          <w:sz w:val="26"/>
-          <w:szCs w:val="26"/>
-        </w:rPr>
-        <w:t>openssl</w:t>
-      </w:r>
-      <w:proofErr w:type="spellEnd"/>
-      <w:r>
-        <w:rPr>
-          <w:rFonts w:ascii="Times New Roman" w:hAnsi="Times New Roman" w:cs="Times New Roman"/>
-          <w:sz w:val="26"/>
-          <w:szCs w:val="26"/>
-        </w:rPr>
-        <w:t xml:space="preserve"> req -x509 -sha512 -</w:t>
-      </w:r>
-      <w:proofErr w:type="spellStart"/>
-      <w:r>
-        <w:rPr>
-          <w:rFonts w:ascii="Times New Roman" w:hAnsi="Times New Roman" w:cs="Times New Roman"/>
-          <w:sz w:val="26"/>
-          <w:szCs w:val="26"/>
-        </w:rPr>
-        <w:t>newkey</w:t>
-      </w:r>
-      <w:proofErr w:type="spellEnd"/>
-      <w:r>
-        <w:rPr>
-          <w:rFonts w:ascii="Times New Roman" w:hAnsi="Times New Roman" w:cs="Times New Roman"/>
-          <w:sz w:val="26"/>
-          <w:szCs w:val="26"/>
-        </w:rPr>
-        <w:t xml:space="preserve"> rsa:4096 -days 3650 -</w:t>
-      </w:r>
-      <w:proofErr w:type="spellStart"/>
-      <w:r>
-        <w:rPr>
-          <w:rFonts w:ascii="Times New Roman" w:hAnsi="Times New Roman" w:cs="Times New Roman"/>
-          <w:sz w:val="26"/>
-          <w:szCs w:val="26"/>
-        </w:rPr>
-        <w:t>keyout</w:t>
-      </w:r>
-      <w:proofErr w:type="spellEnd"/>
-      <w:r>
-        <w:rPr>
-          <w:rFonts w:ascii="Times New Roman" w:hAnsi="Times New Roman" w:cs="Times New Roman"/>
-          <w:sz w:val="26"/>
-          <w:szCs w:val="26"/>
-        </w:rPr>
-        <w:t xml:space="preserve"> /work/</w:t>
-      </w:r>
-      <w:proofErr w:type="spellStart"/>
-      <w:r>
-        <w:rPr>
-          <w:rFonts w:ascii="Times New Roman" w:hAnsi="Times New Roman" w:cs="Times New Roman"/>
-          <w:sz w:val="26"/>
-          <w:szCs w:val="26"/>
-        </w:rPr>
-        <w:t>crawler.key</w:t>
-      </w:r>
-      <w:proofErr w:type="spellEnd"/>
-      <w:r>
-        <w:rPr>
-          <w:rFonts w:ascii="Times New Roman" w:hAnsi="Times New Roman" w:cs="Times New Roman"/>
-          <w:sz w:val="26"/>
-          <w:szCs w:val="26"/>
-        </w:rPr>
-        <w:t xml:space="preserve"> -out /work/crawler.crt</w:t>
+      <w:r>
+        <w:rPr>
+          <w:rFonts w:ascii="Times New Roman" w:hAnsi="Times New Roman" w:cs="Times New Roman"/>
+          <w:sz w:val="26"/>
+          <w:szCs w:val="26"/>
+        </w:rPr>
+        <w:t>openssl req -x509 -sha512 -newkey rsa:4096 -days 3650 -keyout /work/crawler.key -out /work/crawler.crt</w:t>
       </w:r>
     </w:p>
     <w:p>
@@ -4215,109 +4063,13 @@
           <w:szCs w:val="26"/>
         </w:rPr>
       </w:pPr>
-      <w:proofErr w:type="spellStart"/>
-      <w:r>
-        <w:rPr>
-          <w:rFonts w:ascii="Times New Roman" w:hAnsi="Times New Roman" w:cs="Times New Roman"/>
-          <w:sz w:val="26"/>
-          <w:szCs w:val="26"/>
-        </w:rPr>
-        <w:t>openssl</w:t>
-      </w:r>
-      <w:proofErr w:type="spellEnd"/>
-      <w:r>
-        <w:rPr>
-          <w:rFonts w:ascii="Times New Roman" w:hAnsi="Times New Roman" w:cs="Times New Roman"/>
-          <w:sz w:val="26"/>
-          <w:szCs w:val="26"/>
-        </w:rPr>
-        <w:t xml:space="preserve"> pkcs12 -</w:t>
-      </w:r>
-      <w:proofErr w:type="spellStart"/>
-      <w:r>
-        <w:rPr>
-          <w:rFonts w:ascii="Times New Roman" w:hAnsi="Times New Roman" w:cs="Times New Roman"/>
-          <w:sz w:val="26"/>
-          <w:szCs w:val="26"/>
-        </w:rPr>
-        <w:t>inkey</w:t>
-      </w:r>
-      <w:proofErr w:type="spellEnd"/>
-      <w:r>
-        <w:rPr>
-          <w:rFonts w:ascii="Times New Roman" w:hAnsi="Times New Roman" w:cs="Times New Roman"/>
-          <w:sz w:val="26"/>
-          <w:szCs w:val="26"/>
-        </w:rPr>
-        <w:t xml:space="preserve"> /work/</w:t>
-      </w:r>
-      <w:proofErr w:type="spellStart"/>
-      <w:r>
-        <w:rPr>
-          <w:rFonts w:ascii="Times New Roman" w:hAnsi="Times New Roman" w:cs="Times New Roman"/>
-          <w:sz w:val="26"/>
-          <w:szCs w:val="26"/>
-        </w:rPr>
-        <w:t>crawler.key</w:t>
-      </w:r>
-      <w:proofErr w:type="spellEnd"/>
-      <w:r>
-        <w:rPr>
-          <w:rFonts w:ascii="Times New Roman" w:hAnsi="Times New Roman" w:cs="Times New Roman"/>
-          <w:sz w:val="26"/>
-          <w:szCs w:val="26"/>
-        </w:rPr>
-        <w:t xml:space="preserve"> -in /work/crawler.crt -export -out /work/</w:t>
-      </w:r>
-      <w:proofErr w:type="spellStart"/>
-      <w:r>
-        <w:rPr>
-          <w:rFonts w:ascii="Times New Roman" w:hAnsi="Times New Roman" w:cs="Times New Roman"/>
-          <w:sz w:val="26"/>
-          <w:szCs w:val="26"/>
-        </w:rPr>
-        <w:t>crawler.pfx</w:t>
-      </w:r>
-      <w:proofErr w:type="spellEnd"/>
-    </w:p>
-    <w:p>
-      <w:pPr>
-        <w:pStyle w:val="Heading4"/>
-        <w:numPr>
-          <w:ilvl w:val="2"/>
-          <w:numId w:val="3"/>
-        </w:numPr>
-        <w:rPr>
-          <w:rFonts w:ascii="Times New Roman" w:hAnsi="Times New Roman" w:cs="Times New Roman"/>
-          <w:sz w:val="26"/>
-          <w:szCs w:val="26"/>
-        </w:rPr>
-      </w:pPr>
-      <w:r>
-        <w:rPr>
-          <w:rFonts w:ascii="Times New Roman" w:hAnsi="Times New Roman" w:cs="Times New Roman"/>
-          <w:sz w:val="26"/>
-          <w:szCs w:val="26"/>
-        </w:rPr>
-        <w:t xml:space="preserve">Install </w:t>
-      </w:r>
-      <w:proofErr w:type="spellStart"/>
-      <w:r>
-        <w:rPr>
-          <w:rFonts w:ascii="Times New Roman" w:hAnsi="Times New Roman" w:cs="Times New Roman"/>
-          <w:sz w:val="26"/>
-          <w:szCs w:val="26"/>
-        </w:rPr>
-        <w:t>IdentityProvider</w:t>
-      </w:r>
-      <w:proofErr w:type="spellEnd"/>
-      <w:r>
-        <w:rPr>
-          <w:rFonts w:ascii="Times New Roman" w:hAnsi="Times New Roman" w:cs="Times New Roman"/>
-          <w:sz w:val="26"/>
-          <w:szCs w:val="26"/>
-        </w:rPr>
-        <w:t xml:space="preserve"> and configure certificate</w:t>
+      <w:r>
+        <w:rPr>
+          <w:rFonts w:ascii="Times New Roman" w:hAnsi="Times New Roman" w:cs="Times New Roman"/>
+          <w:sz w:val="26"/>
+          <w:szCs w:val="26"/>
+        </w:rPr>
+        <w:t>openssl pkcs12 -inkey /work/crawler.key -in /work/crawler.crt -export -out /work/crawler.pfx</w:t>
       </w:r>
     </w:p>
     <w:p>
@@ -4329,23 +4081,23 @@
           <w:szCs w:val="26"/>
         </w:rPr>
       </w:pPr>
-      <w:proofErr w:type="spellStart"/>
-      <w:r>
-        <w:rPr>
-          <w:rFonts w:ascii="Times New Roman" w:hAnsi="Times New Roman" w:cs="Times New Roman"/>
-          <w:sz w:val="26"/>
-          <w:szCs w:val="26"/>
-        </w:rPr>
-        <w:t>IdentityProvider</w:t>
-      </w:r>
-      <w:proofErr w:type="spellEnd"/>
-      <w:r>
-        <w:rPr>
-          <w:rFonts w:ascii="Times New Roman" w:hAnsi="Times New Roman" w:cs="Times New Roman"/>
-          <w:sz w:val="26"/>
-          <w:szCs w:val="26"/>
-        </w:rPr>
-        <w:t xml:space="preserve"> can use certificate of host through thumbprint or use certificate file in local</w:t>
+    </w:p>
+    <w:p>
+      <w:pPr>
+        <w:ind w:left="360"/>
+        <w:rPr>
+          <w:rFonts w:ascii="Times New Roman" w:hAnsi="Times New Roman" w:cs="Times New Roman"/>
+          <w:sz w:val="26"/>
+          <w:szCs w:val="26"/>
+        </w:rPr>
+      </w:pPr>
+      <w:r>
+        <w:rPr>
+          <w:rFonts w:ascii="Times New Roman" w:hAnsi="Times New Roman" w:cs="Times New Roman"/>
+          <w:sz w:val="26"/>
+          <w:szCs w:val="26"/>
+        </w:rPr>
+        <w:t>In windows server, type mmc command</w:t>
       </w:r>
     </w:p>
     <w:p>
@@ -4363,10 +4115,10 @@
         </w:rPr>
         <w:lastRenderedPageBreak/>
         <w:drawing>
-          <wp:inline distT="0" distB="0" distL="0" distR="0" wp14:anchorId="7B30173D" wp14:editId="7EF8734C">
-            <wp:extent cx="2647619" cy="1095238"/>
-            <wp:effectExtent l="0" t="0" r="635" b="0"/>
-            <wp:docPr id="39" name="Picture 39" descr="Text&#10;&#10;Description automatically generated"/>
+          <wp:inline distT="0" distB="0" distL="0" distR="0" wp14:anchorId="6D4C2C68" wp14:editId="6A523EF4">
+            <wp:extent cx="5943600" cy="2446020"/>
+            <wp:effectExtent l="0" t="0" r="0" b="0"/>
+            <wp:docPr id="49" name="Picture 49" descr="Graphical user interface, text, application, email&#10;&#10;Description automatically generated"/>
             <wp:cNvGraphicFramePr>
               <a:graphicFrameLocks xmlns:a="http://schemas.openxmlformats.org/drawingml/2006/main" noChangeAspect="1"/>
             </wp:cNvGraphicFramePr>
@@ -4374,7 +4126,7 @@
               <a:graphicData uri="http://schemas.openxmlformats.org/drawingml/2006/picture">
                 <pic:pic xmlns:pic="http://schemas.openxmlformats.org/drawingml/2006/picture">
                   <pic:nvPicPr>
-                    <pic:cNvPr id="39" name="Picture 39" descr="Text&#10;&#10;Description automatically generated"/>
+                    <pic:cNvPr id="49" name="Picture 49" descr="Graphical user interface, text, application, email&#10;&#10;Description automatically generated"/>
                     <pic:cNvPicPr/>
                   </pic:nvPicPr>
                   <pic:blipFill>
@@ -4386,7 +4138,427 @@
                   <pic:spPr>
                     <a:xfrm>
                       <a:off x="0" y="0"/>
-                      <a:ext cx="2647619" cy="1095238"/>
+                      <a:ext cx="5943600" cy="2446020"/>
+                    </a:xfrm>
+                    <a:prstGeom prst="rect">
+                      <a:avLst/>
+                    </a:prstGeom>
+                  </pic:spPr>
+                </pic:pic>
+              </a:graphicData>
+            </a:graphic>
+          </wp:inline>
+        </w:drawing>
+      </w:r>
+    </w:p>
+    <w:p>
+      <w:pPr>
+        <w:ind w:left="360"/>
+        <w:rPr>
+          <w:rFonts w:ascii="Times New Roman" w:hAnsi="Times New Roman" w:cs="Times New Roman"/>
+          <w:sz w:val="26"/>
+          <w:szCs w:val="26"/>
+        </w:rPr>
+      </w:pPr>
+      <w:r>
+        <w:rPr>
+          <w:noProof/>
+        </w:rPr>
+        <w:drawing>
+          <wp:inline distT="0" distB="0" distL="0" distR="0" wp14:anchorId="28EB73BB" wp14:editId="6BC39157">
+            <wp:extent cx="3038899" cy="2800741"/>
+            <wp:effectExtent l="0" t="0" r="9525" b="0"/>
+            <wp:docPr id="50" name="Picture 50" descr="Graphical user interface, application&#10;&#10;Description automatically generated"/>
+            <wp:cNvGraphicFramePr>
+              <a:graphicFrameLocks xmlns:a="http://schemas.openxmlformats.org/drawingml/2006/main" noChangeAspect="1"/>
+            </wp:cNvGraphicFramePr>
+            <a:graphic xmlns:a="http://schemas.openxmlformats.org/drawingml/2006/main">
+              <a:graphicData uri="http://schemas.openxmlformats.org/drawingml/2006/picture">
+                <pic:pic xmlns:pic="http://schemas.openxmlformats.org/drawingml/2006/picture">
+                  <pic:nvPicPr>
+                    <pic:cNvPr id="50" name="Picture 50" descr="Graphical user interface, application&#10;&#10;Description automatically generated"/>
+                    <pic:cNvPicPr/>
+                  </pic:nvPicPr>
+                  <pic:blipFill>
+                    <a:blip r:embed="rId52"/>
+                    <a:stretch>
+                      <a:fillRect/>
+                    </a:stretch>
+                  </pic:blipFill>
+                  <pic:spPr>
+                    <a:xfrm>
+                      <a:off x="0" y="0"/>
+                      <a:ext cx="3038899" cy="2800741"/>
+                    </a:xfrm>
+                    <a:prstGeom prst="rect">
+                      <a:avLst/>
+                    </a:prstGeom>
+                  </pic:spPr>
+                </pic:pic>
+              </a:graphicData>
+            </a:graphic>
+          </wp:inline>
+        </w:drawing>
+      </w:r>
+    </w:p>
+    <w:p>
+      <w:pPr>
+        <w:ind w:left="360"/>
+        <w:rPr>
+          <w:rFonts w:ascii="Times New Roman" w:hAnsi="Times New Roman" w:cs="Times New Roman"/>
+          <w:sz w:val="26"/>
+          <w:szCs w:val="26"/>
+        </w:rPr>
+      </w:pPr>
+      <w:r>
+        <w:rPr>
+          <w:noProof/>
+        </w:rPr>
+        <w:drawing>
+          <wp:inline distT="0" distB="0" distL="0" distR="0" wp14:anchorId="7C18584F" wp14:editId="54F614E3">
+            <wp:extent cx="5943600" cy="2375535"/>
+            <wp:effectExtent l="0" t="0" r="0" b="5715"/>
+            <wp:docPr id="51" name="Picture 51" descr="Graphical user interface, text, application&#10;&#10;Description automatically generated"/>
+            <wp:cNvGraphicFramePr>
+              <a:graphicFrameLocks xmlns:a="http://schemas.openxmlformats.org/drawingml/2006/main" noChangeAspect="1"/>
+            </wp:cNvGraphicFramePr>
+            <a:graphic xmlns:a="http://schemas.openxmlformats.org/drawingml/2006/main">
+              <a:graphicData uri="http://schemas.openxmlformats.org/drawingml/2006/picture">
+                <pic:pic xmlns:pic="http://schemas.openxmlformats.org/drawingml/2006/picture">
+                  <pic:nvPicPr>
+                    <pic:cNvPr id="51" name="Picture 51" descr="Graphical user interface, text, application&#10;&#10;Description automatically generated"/>
+                    <pic:cNvPicPr/>
+                  </pic:nvPicPr>
+                  <pic:blipFill>
+                    <a:blip r:embed="rId53"/>
+                    <a:stretch>
+                      <a:fillRect/>
+                    </a:stretch>
+                  </pic:blipFill>
+                  <pic:spPr>
+                    <a:xfrm>
+                      <a:off x="0" y="0"/>
+                      <a:ext cx="5943600" cy="2375535"/>
+                    </a:xfrm>
+                    <a:prstGeom prst="rect">
+                      <a:avLst/>
+                    </a:prstGeom>
+                  </pic:spPr>
+                </pic:pic>
+              </a:graphicData>
+            </a:graphic>
+          </wp:inline>
+        </w:drawing>
+      </w:r>
+    </w:p>
+    <w:p>
+      <w:pPr>
+        <w:ind w:left="360"/>
+        <w:rPr>
+          <w:rFonts w:ascii="Times New Roman" w:hAnsi="Times New Roman" w:cs="Times New Roman"/>
+          <w:sz w:val="26"/>
+          <w:szCs w:val="26"/>
+        </w:rPr>
+      </w:pPr>
+      <w:r>
+        <w:rPr>
+          <w:noProof/>
+        </w:rPr>
+        <w:lastRenderedPageBreak/>
+        <w:drawing>
+          <wp:inline distT="0" distB="0" distL="0" distR="0" wp14:anchorId="54620854" wp14:editId="650B2DCB">
+            <wp:extent cx="5943600" cy="2597785"/>
+            <wp:effectExtent l="0" t="0" r="0" b="0"/>
+            <wp:docPr id="52" name="Picture 52" descr="Graphical user interface, text, application, email&#10;&#10;Description automatically generated"/>
+            <wp:cNvGraphicFramePr>
+              <a:graphicFrameLocks xmlns:a="http://schemas.openxmlformats.org/drawingml/2006/main" noChangeAspect="1"/>
+            </wp:cNvGraphicFramePr>
+            <a:graphic xmlns:a="http://schemas.openxmlformats.org/drawingml/2006/main">
+              <a:graphicData uri="http://schemas.openxmlformats.org/drawingml/2006/picture">
+                <pic:pic xmlns:pic="http://schemas.openxmlformats.org/drawingml/2006/picture">
+                  <pic:nvPicPr>
+                    <pic:cNvPr id="52" name="Picture 52" descr="Graphical user interface, text, application, email&#10;&#10;Description automatically generated"/>
+                    <pic:cNvPicPr/>
+                  </pic:nvPicPr>
+                  <pic:blipFill>
+                    <a:blip r:embed="rId54"/>
+                    <a:stretch>
+                      <a:fillRect/>
+                    </a:stretch>
+                  </pic:blipFill>
+                  <pic:spPr>
+                    <a:xfrm>
+                      <a:off x="0" y="0"/>
+                      <a:ext cx="5943600" cy="2597785"/>
+                    </a:xfrm>
+                    <a:prstGeom prst="rect">
+                      <a:avLst/>
+                    </a:prstGeom>
+                  </pic:spPr>
+                </pic:pic>
+              </a:graphicData>
+            </a:graphic>
+          </wp:inline>
+        </w:drawing>
+      </w:r>
+    </w:p>
+    <w:p>
+      <w:pPr>
+        <w:ind w:left="360"/>
+        <w:rPr>
+          <w:rFonts w:ascii="Times New Roman" w:hAnsi="Times New Roman" w:cs="Times New Roman"/>
+          <w:sz w:val="26"/>
+          <w:szCs w:val="26"/>
+        </w:rPr>
+      </w:pPr>
+      <w:r>
+        <w:rPr>
+          <w:noProof/>
+        </w:rPr>
+        <w:drawing>
+          <wp:inline distT="0" distB="0" distL="0" distR="0" wp14:anchorId="68BDB563" wp14:editId="0C5ABE36">
+            <wp:extent cx="5943600" cy="1983740"/>
+            <wp:effectExtent l="0" t="0" r="0" b="0"/>
+            <wp:docPr id="53" name="Picture 53" descr="Graphical user interface, text, application, email&#10;&#10;Description automatically generated"/>
+            <wp:cNvGraphicFramePr>
+              <a:graphicFrameLocks xmlns:a="http://schemas.openxmlformats.org/drawingml/2006/main" noChangeAspect="1"/>
+            </wp:cNvGraphicFramePr>
+            <a:graphic xmlns:a="http://schemas.openxmlformats.org/drawingml/2006/main">
+              <a:graphicData uri="http://schemas.openxmlformats.org/drawingml/2006/picture">
+                <pic:pic xmlns:pic="http://schemas.openxmlformats.org/drawingml/2006/picture">
+                  <pic:nvPicPr>
+                    <pic:cNvPr id="53" name="Picture 53" descr="Graphical user interface, text, application, email&#10;&#10;Description automatically generated"/>
+                    <pic:cNvPicPr/>
+                  </pic:nvPicPr>
+                  <pic:blipFill>
+                    <a:blip r:embed="rId55"/>
+                    <a:stretch>
+                      <a:fillRect/>
+                    </a:stretch>
+                  </pic:blipFill>
+                  <pic:spPr>
+                    <a:xfrm>
+                      <a:off x="0" y="0"/>
+                      <a:ext cx="5943600" cy="1983740"/>
+                    </a:xfrm>
+                    <a:prstGeom prst="rect">
+                      <a:avLst/>
+                    </a:prstGeom>
+                  </pic:spPr>
+                </pic:pic>
+              </a:graphicData>
+            </a:graphic>
+          </wp:inline>
+        </w:drawing>
+      </w:r>
+    </w:p>
+    <w:p>
+      <w:pPr>
+        <w:ind w:left="360"/>
+        <w:rPr>
+          <w:rFonts w:ascii="Times New Roman" w:hAnsi="Times New Roman" w:cs="Times New Roman"/>
+          <w:sz w:val="26"/>
+          <w:szCs w:val="26"/>
+        </w:rPr>
+      </w:pPr>
+      <w:r>
+        <w:rPr>
+          <w:noProof/>
+        </w:rPr>
+        <w:drawing>
+          <wp:inline distT="0" distB="0" distL="0" distR="0" wp14:anchorId="6768FB95" wp14:editId="2720CFAE">
+            <wp:extent cx="5943600" cy="1936750"/>
+            <wp:effectExtent l="0" t="0" r="0" b="6350"/>
+            <wp:docPr id="54" name="Picture 54" descr="Graphical user interface, application&#10;&#10;Description automatically generated"/>
+            <wp:cNvGraphicFramePr>
+              <a:graphicFrameLocks xmlns:a="http://schemas.openxmlformats.org/drawingml/2006/main" noChangeAspect="1"/>
+            </wp:cNvGraphicFramePr>
+            <a:graphic xmlns:a="http://schemas.openxmlformats.org/drawingml/2006/main">
+              <a:graphicData uri="http://schemas.openxmlformats.org/drawingml/2006/picture">
+                <pic:pic xmlns:pic="http://schemas.openxmlformats.org/drawingml/2006/picture">
+                  <pic:nvPicPr>
+                    <pic:cNvPr id="54" name="Picture 54" descr="Graphical user interface, application&#10;&#10;Description automatically generated"/>
+                    <pic:cNvPicPr/>
+                  </pic:nvPicPr>
+                  <pic:blipFill>
+                    <a:blip r:embed="rId56"/>
+                    <a:stretch>
+                      <a:fillRect/>
+                    </a:stretch>
+                  </pic:blipFill>
+                  <pic:spPr>
+                    <a:xfrm>
+                      <a:off x="0" y="0"/>
+                      <a:ext cx="5943600" cy="1936750"/>
+                    </a:xfrm>
+                    <a:prstGeom prst="rect">
+                      <a:avLst/>
+                    </a:prstGeom>
+                  </pic:spPr>
+                </pic:pic>
+              </a:graphicData>
+            </a:graphic>
+          </wp:inline>
+        </w:drawing>
+      </w:r>
+    </w:p>
+    <w:p>
+      <w:pPr>
+        <w:ind w:left="360"/>
+        <w:rPr>
+          <w:rFonts w:ascii="Times New Roman" w:hAnsi="Times New Roman" w:cs="Times New Roman"/>
+          <w:sz w:val="26"/>
+          <w:szCs w:val="26"/>
+        </w:rPr>
+      </w:pPr>
+      <w:r>
+        <w:rPr>
+          <w:rFonts w:ascii="Times New Roman" w:hAnsi="Times New Roman" w:cs="Times New Roman"/>
+          <w:sz w:val="26"/>
+          <w:szCs w:val="26"/>
+        </w:rPr>
+        <w:t>Choose pfx and import</w:t>
+      </w:r>
+    </w:p>
+    <w:p>
+      <w:pPr>
+        <w:ind w:left="360"/>
+        <w:rPr>
+          <w:rFonts w:ascii="Times New Roman" w:hAnsi="Times New Roman" w:cs="Times New Roman"/>
+          <w:sz w:val="26"/>
+          <w:szCs w:val="26"/>
+        </w:rPr>
+      </w:pPr>
+      <w:r>
+        <w:rPr>
+          <w:rFonts w:ascii="Times New Roman" w:hAnsi="Times New Roman" w:cs="Times New Roman"/>
+          <w:sz w:val="26"/>
+          <w:szCs w:val="26"/>
+        </w:rPr>
+        <w:t xml:space="preserve">Add </w:t>
+      </w:r>
+      <w:r>
+        <w:rPr>
+          <w:rFonts w:ascii="Times New Roman" w:hAnsi="Times New Roman" w:cs="Times New Roman"/>
+          <w:sz w:val="26"/>
+          <w:szCs w:val="26"/>
+        </w:rPr>
+        <w:t xml:space="preserve">certification’s </w:t>
+      </w:r>
+      <w:r>
+        <w:rPr>
+          <w:rFonts w:ascii="Times New Roman" w:hAnsi="Times New Roman" w:cs="Times New Roman"/>
+          <w:sz w:val="26"/>
+          <w:szCs w:val="26"/>
+        </w:rPr>
+        <w:t xml:space="preserve">permission for IIS_IUSRS and NETWORK_SERVICE </w:t>
+      </w:r>
+    </w:p>
+    <w:p>
+      <w:pPr>
+        <w:ind w:left="360"/>
+        <w:rPr>
+          <w:rFonts w:ascii="Times New Roman" w:hAnsi="Times New Roman" w:cs="Times New Roman"/>
+          <w:sz w:val="26"/>
+          <w:szCs w:val="26"/>
+        </w:rPr>
+      </w:pPr>
+      <w:r>
+        <w:rPr>
+          <w:rFonts w:ascii="Times New Roman" w:hAnsi="Times New Roman" w:cs="Times New Roman"/>
+          <w:sz w:val="26"/>
+          <w:szCs w:val="26"/>
+        </w:rPr>
+        <w:t>Copy certificate into folder Trusted Root Certification Authorities</w:t>
+      </w:r>
+    </w:p>
+    <w:p>
+      <w:pPr>
+        <w:pStyle w:val="Heading4"/>
+        <w:numPr>
+          <w:ilvl w:val="2"/>
+          <w:numId w:val="3"/>
+        </w:numPr>
+        <w:rPr>
+          <w:rFonts w:ascii="Times New Roman" w:hAnsi="Times New Roman" w:cs="Times New Roman"/>
+          <w:sz w:val="26"/>
+          <w:szCs w:val="26"/>
+        </w:rPr>
+      </w:pPr>
+      <w:r>
+        <w:rPr>
+          <w:rFonts w:ascii="Times New Roman" w:hAnsi="Times New Roman" w:cs="Times New Roman"/>
+          <w:sz w:val="26"/>
+          <w:szCs w:val="26"/>
+        </w:rPr>
+        <w:lastRenderedPageBreak/>
+        <w:t>Install IdentityProvider and configure certificate</w:t>
+      </w:r>
+    </w:p>
+    <w:p>
+      <w:pPr>
+        <w:ind w:left="360"/>
+        <w:rPr>
+          <w:rFonts w:ascii="Times New Roman" w:hAnsi="Times New Roman" w:cs="Times New Roman"/>
+          <w:sz w:val="26"/>
+          <w:szCs w:val="26"/>
+        </w:rPr>
+      </w:pPr>
+      <w:r>
+        <w:rPr>
+          <w:rFonts w:ascii="Times New Roman" w:hAnsi="Times New Roman" w:cs="Times New Roman"/>
+          <w:sz w:val="26"/>
+          <w:szCs w:val="26"/>
+        </w:rPr>
+        <w:t xml:space="preserve">IdentityProvider can use certificate of host through thumbprint </w:t>
+      </w:r>
+      <w:r>
+        <w:rPr>
+          <w:rFonts w:ascii="Times New Roman" w:hAnsi="Times New Roman" w:cs="Times New Roman"/>
+          <w:sz w:val="26"/>
+          <w:szCs w:val="26"/>
+        </w:rPr>
+        <w:t>of certificate which installed into server</w:t>
+      </w:r>
+    </w:p>
+    <w:p>
+      <w:pPr>
+        <w:ind w:left="360"/>
+        <w:rPr>
+          <w:rFonts w:ascii="Times New Roman" w:hAnsi="Times New Roman" w:cs="Times New Roman"/>
+          <w:sz w:val="26"/>
+          <w:szCs w:val="26"/>
+        </w:rPr>
+      </w:pPr>
+      <w:r>
+        <w:rPr>
+          <w:noProof/>
+        </w:rPr>
+        <w:drawing>
+          <wp:inline distT="0" distB="0" distL="0" distR="0" wp14:anchorId="44141F60" wp14:editId="53047F30">
+            <wp:extent cx="2419048" cy="714286"/>
+            <wp:effectExtent l="0" t="0" r="635" b="0"/>
+            <wp:docPr id="48" name="Picture 48" descr="Graphical user interface, text, application&#10;&#10;Description automatically generated"/>
+            <wp:cNvGraphicFramePr>
+              <a:graphicFrameLocks xmlns:a="http://schemas.openxmlformats.org/drawingml/2006/main" noChangeAspect="1"/>
+            </wp:cNvGraphicFramePr>
+            <a:graphic xmlns:a="http://schemas.openxmlformats.org/drawingml/2006/main">
+              <a:graphicData uri="http://schemas.openxmlformats.org/drawingml/2006/picture">
+                <pic:pic xmlns:pic="http://schemas.openxmlformats.org/drawingml/2006/picture">
+                  <pic:nvPicPr>
+                    <pic:cNvPr id="48" name="Picture 48" descr="Graphical user interface, text, application&#10;&#10;Description automatically generated"/>
+                    <pic:cNvPicPr/>
+                  </pic:nvPicPr>
+                  <pic:blipFill>
+                    <a:blip r:embed="rId57"/>
+                    <a:stretch>
+                      <a:fillRect/>
+                    </a:stretch>
+                  </pic:blipFill>
+                  <pic:spPr>
+                    <a:xfrm>
+                      <a:off x="0" y="0"/>
+                      <a:ext cx="2419048" cy="714286"/>
                     </a:xfrm>
                     <a:prstGeom prst="rect">
                       <a:avLst/>

</xml_diff>